<commit_message>
style: Improved formatting for OperatingEnvironment.docx file to inhance readability
</commit_message>
<xml_diff>
--- a/OperatingEnvironment.docx
+++ b/OperatingEnvironment.docx
@@ -24,7 +24,13 @@
     </w:p>
     <w:p>
       <w:r>
-        <w:t>Software Requirements:</w:t>
+        <w:rPr>
+          <w:b/>
+          <w:bCs/>
+          <w:sz w:val="32"/>
+          <w:szCs w:val="32"/>
+        </w:rPr>
+        <w:t>Software Requirements</w:t>
       </w:r>
     </w:p>
     <w:p>
@@ -36,7 +42,14 @@
         </w:numPr>
       </w:pPr>
       <w:r>
-        <w:t>Operating System: supports any desktop operating systems (including Linux, Windows, and MacOS)</w:t>
+        <w:rPr>
+          <w:b/>
+          <w:bCs/>
+        </w:rPr>
+        <w:t>Operating System</w:t>
+      </w:r>
+      <w:r>
+        <w:t>: supports any desktop operating systems (including Linux, Windows, and MacOS)</w:t>
       </w:r>
     </w:p>
     <w:p>
@@ -48,7 +61,14 @@
         </w:numPr>
       </w:pPr>
       <w:r>
-        <w:t>Node.js:</w:t>
+        <w:rPr>
+          <w:b/>
+          <w:bCs/>
+        </w:rPr>
+        <w:t>Node.js</w:t>
+      </w:r>
+      <w:r>
+        <w:t>:</w:t>
       </w:r>
       <w:r>
         <w:t xml:space="preserve"> v22.20.0</w:t>
@@ -63,7 +83,14 @@
         </w:numPr>
       </w:pPr>
       <w:r>
-        <w:t xml:space="preserve">Express.js: </w:t>
+        <w:rPr>
+          <w:b/>
+          <w:bCs/>
+        </w:rPr>
+        <w:t>Express.js</w:t>
+      </w:r>
+      <w:r>
+        <w:t xml:space="preserve">: </w:t>
       </w:r>
       <w:r>
         <w:t>v</w:t>
@@ -81,7 +108,14 @@
         </w:numPr>
       </w:pPr>
       <w:r>
-        <w:t xml:space="preserve">MongoDB: </w:t>
+        <w:rPr>
+          <w:b/>
+          <w:bCs/>
+        </w:rPr>
+        <w:t>MongoDB</w:t>
+      </w:r>
+      <w:r>
+        <w:t xml:space="preserve">: </w:t>
       </w:r>
       <w:r>
         <w:t>v8.0</w:t>
@@ -96,7 +130,14 @@
         </w:numPr>
       </w:pPr>
       <w:r>
-        <w:t xml:space="preserve">PostgreSQL: </w:t>
+        <w:rPr>
+          <w:b/>
+          <w:bCs/>
+        </w:rPr>
+        <w:t>PostgreSQL</w:t>
+      </w:r>
+      <w:r>
+        <w:t xml:space="preserve">: </w:t>
       </w:r>
       <w:r>
         <w:t>v18.0</w:t>
@@ -111,7 +152,14 @@
         </w:numPr>
       </w:pPr>
       <w:r>
-        <w:t xml:space="preserve">React.js: </w:t>
+        <w:rPr>
+          <w:b/>
+          <w:bCs/>
+        </w:rPr>
+        <w:t>React.js</w:t>
+      </w:r>
+      <w:r>
+        <w:t xml:space="preserve">: </w:t>
       </w:r>
       <w:r>
         <w:t>v</w:t>
@@ -130,6 +178,10 @@
       </w:pPr>
       <w:proofErr w:type="spellStart"/>
       <w:r>
+        <w:rPr>
+          <w:b/>
+          <w:bCs/>
+        </w:rPr>
         <w:t>npm</w:t>
       </w:r>
       <w:proofErr w:type="spellEnd"/>
@@ -137,9 +189,16 @@
         <w:t xml:space="preserve"> package manager</w:t>
       </w:r>
     </w:p>
+    <w:p/>
     <w:p>
       <w:r>
-        <w:t>Hardware Requirements:</w:t>
+        <w:rPr>
+          <w:b/>
+          <w:bCs/>
+          <w:sz w:val="32"/>
+          <w:szCs w:val="32"/>
+        </w:rPr>
+        <w:t>Hardware Requirements</w:t>
       </w:r>
     </w:p>
     <w:p>
@@ -151,7 +210,14 @@
         </w:numPr>
       </w:pPr>
       <w:r>
-        <w:t>Hard Drive: 10 GB of free space</w:t>
+        <w:rPr>
+          <w:b/>
+          <w:bCs/>
+        </w:rPr>
+        <w:t>Hard Drive</w:t>
+      </w:r>
+      <w:r>
+        <w:t>: 10 GB of free space</w:t>
       </w:r>
     </w:p>
     <w:p>
@@ -163,11 +229,16 @@
         </w:numPr>
       </w:pPr>
       <w:r>
-        <w:t>RAM: Minimum of 8 GB of RAM</w:t>
+        <w:rPr>
+          <w:b/>
+          <w:bCs/>
+        </w:rPr>
+        <w:t>RAM</w:t>
+      </w:r>
+      <w:r>
+        <w:t>: Minimum of 8 GB of RAM</w:t>
       </w:r>
     </w:p>
-    <w:p/>
-    <w:p/>
     <w:sectPr>
       <w:pgSz w:w="12240" w:h="15840"/>
       <w:pgMar w:top="1440" w:right="1440" w:bottom="1440" w:left="1440" w:header="720" w:footer="720" w:gutter="0"/>
@@ -1018,6 +1089,7 @@
   <w:style w:type="character" w:default="1" w:styleId="DefaultParagraphFont">
     <w:name w:val="Default Paragraph Font"/>
     <w:uiPriority w:val="1"/>
+    <w:semiHidden/>
     <w:unhideWhenUsed/>
   </w:style>
   <w:style w:type="table" w:default="1" w:styleId="TableNormal">

</xml_diff>